<commit_message>
Ended the priorities list
We need to have a group discussion about the tones of assumptions I made
and give some examples, nothing is 100% settled.
</commit_message>
<xml_diff>
--- a/MachineDesign/Testig-Tudor.docx
+++ b/MachineDesign/Testig-Tudor.docx
@@ -11,160 +11,224 @@
     <w:p/>
     <w:p>
       <w:r>
-        <w:t>Validation…</w:t>
-      </w:r>
-    </w:p>
-    <w:p>
-      <w:commentRangeStart w:id="0"/>
-      <w:r>
-        <w:t>Use – cases</w:t>
-      </w:r>
-      <w:commentRangeEnd w:id="0"/>
+        <w:t>How to Describe our Priorities:</w:t>
+      </w:r>
+    </w:p>
+    <w:p>
+      <w:pPr>
+        <w:pStyle w:val="ListParagraph"/>
+        <w:numPr>
+          <w:ilvl w:val="0"/>
+          <w:numId w:val="2"/>
+        </w:numPr>
+      </w:pPr>
+      <w:r>
+        <w:t>We define them if necessary.</w:t>
+      </w:r>
+    </w:p>
+    <w:p>
+      <w:pPr>
+        <w:pStyle w:val="ListParagraph"/>
+        <w:numPr>
+          <w:ilvl w:val="0"/>
+          <w:numId w:val="2"/>
+        </w:numPr>
+      </w:pPr>
+      <w:r>
+        <w:t>How do we validate the priority?</w:t>
+      </w:r>
+    </w:p>
+    <w:p>
+      <w:pPr>
+        <w:pStyle w:val="ListParagraph"/>
+        <w:numPr>
+          <w:ilvl w:val="0"/>
+          <w:numId w:val="2"/>
+        </w:numPr>
+      </w:pPr>
+      <w:r>
+        <w:t>How is the priority reflected on our design choice?</w:t>
+      </w:r>
+    </w:p>
+    <w:p>
+      <w:pPr>
+        <w:pStyle w:val="ListParagraph"/>
+        <w:numPr>
+          <w:ilvl w:val="0"/>
+          <w:numId w:val="2"/>
+        </w:numPr>
+      </w:pPr>
+      <w:r>
+        <w:t>Reason why the priority is considered?</w:t>
+      </w:r>
+    </w:p>
+    <w:p/>
+    <w:p>
+      <w:r>
+        <w:t>1.We define reliability as the ability of the machine to correctly sort all the inputted disks.</w:t>
+      </w:r>
+    </w:p>
+    <w:p>
+      <w:r>
+        <w:t xml:space="preserve">We validate the reliability of the machine by checking the correctness of the code running the machine and also by conducting long-term test (copy paste). </w:t>
+      </w:r>
+    </w:p>
+    <w:p>
+      <w:r>
+        <w:t>( Isn’t the partial encasing of the conveyer belt a design decision taken due to reliability? If so we should mention it. )</w:t>
+      </w:r>
+    </w:p>
+    <w:p>
+      <w:r>
+        <w:t>Why? Because the goal of the project cannot be met with an unreliable design.</w:t>
+      </w:r>
+    </w:p>
+    <w:p/>
+    <w:p>
+      <w:r>
+        <w:t>2.The speed of the machine is defined by the number of disks sorted in a unit of time. We search to select the design  solution that improves this number(higher the number, the better).</w:t>
+      </w:r>
+    </w:p>
+    <w:p>
+      <w:r>
+        <w:t>(We picked it second but were did can give an example were speed was important In an a design decision )</w:t>
+      </w:r>
+    </w:p>
+    <w:p>
+      <w:r>
+        <w:t>Why? Speed is essential to offer a pleasant experience operating the machine, also  speed is the first thing that stands out when two machines of this sort are compared.</w:t>
+      </w:r>
+    </w:p>
+    <w:p>
+      <w:r>
+        <w:t>3.We define robustness as the fact that the machine does not brake easily. The validation is if the machines state wouldn’t be changed (wouldn’t  break) during : build phase, test phases, simulations, transportation and the end process, all during the period of the project cycle. Then we consider the machine to be robust.</w:t>
+      </w:r>
+    </w:p>
+    <w:p>
+      <w:r>
+        <w:t>(Example were robustness  determined a design decision/ possibly the container?   )</w:t>
+      </w:r>
+    </w:p>
+    <w:p>
+      <w:r>
+        <w:t>Why? We do not meet our project goal if the machine isn’t capable of running during the final process.</w:t>
+      </w:r>
+    </w:p>
+    <w:p>
+      <w:r>
+        <w:t xml:space="preserve">4.We define  user accessibility as the ease in which the user takes the actions required from the machine. The validation is done by checking the compatibility of the design with the user constrains.(I don’t understand  this validations </w:t>
+      </w:r>
+      <w:r>
+        <w:sym w:font="Wingdings" w:char="F04A"/>
+      </w:r>
+      <w:r>
+        <w:t xml:space="preserve"> ) (Can the container be use here as well?) The reason why this priority is important is that the machine requires a user to be operated and in consequence its operation must be  possible.</w:t>
+      </w:r>
+    </w:p>
+    <w:p>
+      <w:r>
+        <w:t xml:space="preserve">5.We define amount of space by the amount of floor space that the machine occupies(what about height?). Validation of the low amount of space is done by checking if there are useless components in the machine or other components that can be replaced with smaller counterparts without </w:t>
+      </w:r>
+      <w:r>
+        <w:lastRenderedPageBreak/>
+        <w:t>influencing the priorities above . (I don’t know an example in the design choice) Reason behind this priority is to ease the transportation and storage of the machine.</w:t>
+      </w:r>
+    </w:p>
+    <w:p>
+      <w:r>
+        <w:t xml:space="preserve">6.The Difficulty of Building is self-explanatory, no hidden meaning. We validate this be checking if there are any useless components.(Need example badly </w:t>
+      </w:r>
+      <w:r>
+        <w:sym w:font="Wingdings" w:char="F04A"/>
+      </w:r>
+      <w:r>
+        <w:t>) Opting for such a priority would make our solution easy to implement.</w:t>
+      </w:r>
+    </w:p>
+    <w:p>
+      <w:r>
+        <w:t>7.The Amount of Parts of the Machine is also self-explanatory, no definition needed . We also check if there are any useless parts.(Example for reflection on the design) Reasons why we picked this priority is that it might improve the overview of the machine and also the error-detection .</w:t>
+      </w:r>
+    </w:p>
+    <w:p>
+      <w:r>
+        <w:t>The obtain Test cases we need to answer to the following questions:</w:t>
+      </w:r>
+    </w:p>
+    <w:p>
+      <w:pPr>
+        <w:pStyle w:val="ListParagraph"/>
+        <w:numPr>
+          <w:ilvl w:val="0"/>
+          <w:numId w:val="1"/>
+        </w:numPr>
+      </w:pPr>
+      <w:r>
+        <w:t>What do we want to test?</w:t>
+      </w:r>
+    </w:p>
+    <w:p>
+      <w:pPr>
+        <w:pStyle w:val="ListParagraph"/>
+        <w:numPr>
+          <w:ilvl w:val="0"/>
+          <w:numId w:val="1"/>
+        </w:numPr>
+      </w:pPr>
+      <w:r>
+        <w:t>What have we tested so far?</w:t>
+      </w:r>
+    </w:p>
+    <w:p>
+      <w:pPr>
+        <w:pStyle w:val="ListParagraph"/>
+      </w:pPr>
+    </w:p>
+    <w:p>
+      <w:pPr>
+        <w:pStyle w:val="ListParagraph"/>
+      </w:pPr>
+      <w:r>
+        <w:t xml:space="preserve">Answer to 1 is nothing, we have nothing planed for testing. </w:t>
+      </w:r>
+    </w:p>
+    <w:p>
+      <w:pPr>
+        <w:pStyle w:val="ListParagraph"/>
+      </w:pPr>
+      <w:r>
+        <w:t>Answer to 2 is that we tested the sensors, motors and the conveyer belt.</w:t>
+      </w:r>
+    </w:p>
+    <w:p>
       <w:r>
         <w:rPr>
-          <w:rStyle w:val="Verwijzingopmerking"/>
+          <w:rStyle w:val="CommentReference"/>
         </w:rPr>
         <w:commentReference w:id="0"/>
       </w:r>
     </w:p>
-    <w:p>
-      <w:commentRangeStart w:id="1"/>
-      <w:r>
-        <w:t xml:space="preserve">Priorities </w:t>
-      </w:r>
-      <w:commentRangeEnd w:id="1"/>
-      <w:r>
-        <w:rPr>
-          <w:rStyle w:val="Verwijzingopmerking"/>
-        </w:rPr>
-        <w:commentReference w:id="1"/>
-      </w:r>
-      <w:r>
-        <w:t xml:space="preserve">- </w:t>
-      </w:r>
-      <w:r>
-        <w:t xml:space="preserve"> validity and how does it reflect</w:t>
-      </w:r>
-      <w:r>
-        <w:t>?</w:t>
-      </w:r>
-    </w:p>
-    <w:p>
-      <w:r>
-        <w:t>1.We define reliability as the ability of the machine to correctly sort all the inputted disks.</w:t>
-      </w:r>
-    </w:p>
-    <w:p>
-      <w:r>
-        <w:t xml:space="preserve">We validate the reliability of the machine by checking the correctness of the code running </w:t>
-      </w:r>
-      <w:r>
-        <w:t xml:space="preserve">the machine </w:t>
-      </w:r>
-      <w:r>
-        <w:t>and also by conducting</w:t>
-      </w:r>
-      <w:r>
-        <w:t xml:space="preserve"> long-</w:t>
-      </w:r>
-      <w:r>
-        <w:t>term test (copy paste)</w:t>
-      </w:r>
-    </w:p>
-    <w:p>
-      <w:r>
-        <w:t>In consequence, reliability is reflected in the upcoming softwar</w:t>
-      </w:r>
-      <w:r>
-        <w:t>e code and on the hard ware side</w:t>
-      </w:r>
-      <w:r>
-        <w:t xml:space="preserve">, if the solutions doesn’t not satisfy the </w:t>
-      </w:r>
-      <w:r>
-        <w:t>*</w:t>
-      </w:r>
-      <w:r>
-        <w:t xml:space="preserve">requirements it will fail to be reliable. </w:t>
-      </w:r>
-    </w:p>
-    <w:p>
-      <w:r>
-        <w:t>Why? Because the goal of the project cannot be met with an unreliable design</w:t>
-      </w:r>
-      <w:r>
-        <w:t>.</w:t>
-      </w:r>
-    </w:p>
-    <w:p/>
-    <w:p>
-      <w:r>
-        <w:t>2.</w:t>
-      </w:r>
-      <w:r>
-        <w:t>The speed of the machine is defined by the number of disks sorted in a unit of time. We</w:t>
-      </w:r>
-      <w:r>
-        <w:t xml:space="preserve"> search to select the design  solution that improve this number(higher the number, the better).</w:t>
-      </w:r>
-    </w:p>
-    <w:p>
-      <w:r>
-        <w:t>Why? Speed is essential to offer a pleasant experience operating the machine, also  speed is the first thing that stands out when two machines of this sort are compared.</w:t>
-      </w:r>
-    </w:p>
-    <w:p>
-      <w:r>
-        <w:t>3.</w:t>
-      </w:r>
-      <w:r>
-        <w:t xml:space="preserve">We define robustness as the fact that the machine does not brake easily. If the machines state </w:t>
-      </w:r>
-      <w:r>
-        <w:t>wouldn’t be</w:t>
-      </w:r>
-      <w:r>
-        <w:t xml:space="preserve"> </w:t>
-      </w:r>
-      <w:r>
-        <w:t xml:space="preserve">changed </w:t>
-      </w:r>
-      <w:r>
-        <w:t>(</w:t>
-      </w:r>
-      <w:r>
-        <w:t xml:space="preserve">wouldn’t </w:t>
-      </w:r>
-      <w:r>
-        <w:t xml:space="preserve"> brake) during :</w:t>
-      </w:r>
-      <w:r>
-        <w:t xml:space="preserve"> </w:t>
-      </w:r>
-      <w:r>
-        <w:t>build phase, test phases, simulations, transportation and the end process, all during the period of the project cycle</w:t>
-      </w:r>
-      <w:r>
-        <w:t xml:space="preserve"> then</w:t>
-      </w:r>
-      <w:r>
-        <w:t xml:space="preserve"> we consider the machine to be robust.</w:t>
-      </w:r>
-    </w:p>
-    <w:p>
-      <w:r>
-        <w:t>Why? We do not met our project goal if the machine isn’t capable of running during the final process.</w:t>
-      </w:r>
-    </w:p>
     <w:p/>
     <w:p/>
-    <w:p>
-      <w:r>
-        <w:rPr>
-          <w:rStyle w:val="Verwijzingopmerking"/>
-        </w:rPr>
-        <w:commentReference w:id="2"/>
-      </w:r>
+    <w:p/>
+    <w:p/>
+    <w:p/>
+    <w:p/>
+    <w:p/>
+    <w:p>
+      <w:pPr>
+        <w:tabs>
+          <w:tab w:val="left" w:pos="2916"/>
+        </w:tabs>
+      </w:pPr>
+      <w:r>
+        <w:tab/>
+      </w:r>
+    </w:p>
+    <w:p/>
+    <w:p>
+      <w:bookmarkStart w:id="1" w:name="_GoBack"/>
+      <w:bookmarkEnd w:id="1"/>
     </w:p>
     <w:sectPr>
       <w:pgSz w:w="11906" w:h="16838"/>
@@ -178,62 +242,28 @@
 
 <file path=word/comments.xml><?xml version="1.0" encoding="utf-8"?>
 <w:comments xmlns:wpc="http://schemas.microsoft.com/office/word/2010/wordprocessingCanvas" xmlns:mc="http://schemas.openxmlformats.org/markup-compatibility/2006" xmlns:o="urn:schemas-microsoft-com:office:office" xmlns:r="http://schemas.openxmlformats.org/officeDocument/2006/relationships" xmlns:m="http://schemas.openxmlformats.org/officeDocument/2006/math" xmlns:v="urn:schemas-microsoft-com:vml" xmlns:wp14="http://schemas.microsoft.com/office/word/2010/wordprocessingDrawing" xmlns:wp="http://schemas.openxmlformats.org/drawingml/2006/wordprocessingDrawing" xmlns:w10="urn:schemas-microsoft-com:office:word" xmlns:w="http://schemas.openxmlformats.org/wordprocessingml/2006/main" xmlns:w14="http://schemas.microsoft.com/office/word/2010/wordml" xmlns:w15="http://schemas.microsoft.com/office/word/2012/wordml" xmlns:wpg="http://schemas.microsoft.com/office/word/2010/wordprocessingGroup" xmlns:wpi="http://schemas.microsoft.com/office/word/2010/wordprocessingInk" xmlns:wne="http://schemas.microsoft.com/office/word/2006/wordml" xmlns:wps="http://schemas.microsoft.com/office/word/2010/wordprocessingShape" mc:Ignorable="w14 w15 wp14">
-  <w:comment w:id="0" w:author="Keet, M." w:date="2015-02-27T17:47:00Z" w:initials="KM">
-    <w:p>
-      <w:pPr>
-        <w:pStyle w:val="Tekstopmerking"/>
+  <w:comment w:id="0" w:author="Keet, M." w:date="2015-02-27T17:50:00Z" w:initials="KM">
+    <w:p>
+      <w:pPr>
+        <w:pStyle w:val="CommentText"/>
       </w:pPr>
       <w:r>
         <w:rPr>
-          <w:rStyle w:val="Verwijzingopmerking"/>
+          <w:rStyle w:val="CommentReference"/>
         </w:rPr>
         <w:annotationRef/>
       </w:r>
       <w:r>
-        <w:t xml:space="preserve">This still needs to be done? </w:t>
-      </w:r>
-    </w:p>
-  </w:comment>
-  <w:comment w:id="1" w:author="Keet, M." w:date="2015-02-27T17:47:00Z" w:initials="KM">
-    <w:p>
-      <w:pPr>
-        <w:pStyle w:val="Tekstopmerking"/>
-      </w:pPr>
-      <w:r>
-        <w:rPr>
-          <w:rStyle w:val="Verwijzingopmerking"/>
-        </w:rPr>
-        <w:annotationRef/>
-      </w:r>
-      <w:r>
-        <w:t xml:space="preserve">I think we have to go through all priorities one by one. You know where to find them? If you think something is already covered by another test case then you will only have to refer to that one. </w:t>
-      </w:r>
-    </w:p>
-    <w:p>
-      <w:pPr>
-        <w:pStyle w:val="Tekstopmerking"/>
-      </w:pPr>
-      <w:r>
-        <w:t xml:space="preserve">If it’s too much, just say so. I actually have no idea how much work it’s going to be. </w:t>
-      </w:r>
-    </w:p>
-  </w:comment>
-  <w:comment w:id="2" w:author="Keet, M." w:date="2015-02-27T17:50:00Z" w:initials="KM">
-    <w:p>
-      <w:pPr>
-        <w:pStyle w:val="Tekstopmerking"/>
-      </w:pPr>
-      <w:r>
-        <w:rPr>
-          <w:rStyle w:val="Verwijzingopmerking"/>
-        </w:rPr>
-        <w:annotationRef/>
-      </w:r>
-      <w:r>
-        <w:t xml:space="preserve">Actually Van der Woude stated we need to validate everything in the document and think about if we can test this. If that’s not the case, we should rewrite it or leave it out. </w:t>
-      </w:r>
-      <w:bookmarkStart w:id="3" w:name="_GoBack"/>
-      <w:bookmarkEnd w:id="3"/>
+        <w:t xml:space="preserve">Actually Van der </w:t>
+      </w:r>
+      <w:proofErr w:type="spellStart"/>
+      <w:r>
+        <w:t>Woude</w:t>
+      </w:r>
+      <w:proofErr w:type="spellEnd"/>
+      <w:r>
+        <w:t xml:space="preserve"> stated we need to validate everything in the document and think about if we can test this. If that’s not the case, we should rewrite it or leave it out. </w:t>
+      </w:r>
     </w:p>
   </w:comment>
 </w:comments>
@@ -241,10 +271,197 @@
 
 <file path=word/commentsExtended.xml><?xml version="1.0" encoding="utf-8"?>
 <w15:commentsEx xmlns:wpc="http://schemas.microsoft.com/office/word/2010/wordprocessingCanvas" xmlns:mc="http://schemas.openxmlformats.org/markup-compatibility/2006" xmlns:o="urn:schemas-microsoft-com:office:office" xmlns:r="http://schemas.openxmlformats.org/officeDocument/2006/relationships" xmlns:m="http://schemas.openxmlformats.org/officeDocument/2006/math" xmlns:v="urn:schemas-microsoft-com:vml" xmlns:wp14="http://schemas.microsoft.com/office/word/2010/wordprocessingDrawing" xmlns:wp="http://schemas.openxmlformats.org/drawingml/2006/wordprocessingDrawing" xmlns:w10="urn:schemas-microsoft-com:office:word" xmlns:w="http://schemas.openxmlformats.org/wordprocessingml/2006/main" xmlns:w14="http://schemas.microsoft.com/office/word/2010/wordml" xmlns:w15="http://schemas.microsoft.com/office/word/2012/wordml" xmlns:wpg="http://schemas.microsoft.com/office/word/2010/wordprocessingGroup" xmlns:wpi="http://schemas.microsoft.com/office/word/2010/wordprocessingInk" xmlns:wne="http://schemas.microsoft.com/office/word/2006/wordml" xmlns:wps="http://schemas.microsoft.com/office/word/2010/wordprocessingShape" mc:Ignorable="w14 w15 wp14">
-  <w15:commentEx w15:paraId="50398C2E" w15:done="0"/>
-  <w15:commentEx w15:paraId="4EADB224" w15:done="0"/>
-  <w15:commentEx w15:paraId="7897F8B9" w15:done="0"/>
+  <w15:commentEx w15:paraId="2545C8DE" w15:done="0"/>
 </w15:commentsEx>
+</file>
+
+<file path=word/numbering.xml><?xml version="1.0" encoding="utf-8"?>
+<w:numbering xmlns:wpc="http://schemas.microsoft.com/office/word/2010/wordprocessingCanvas" xmlns:mc="http://schemas.openxmlformats.org/markup-compatibility/2006" xmlns:o="urn:schemas-microsoft-com:office:office" xmlns:r="http://schemas.openxmlformats.org/officeDocument/2006/relationships" xmlns:m="http://schemas.openxmlformats.org/officeDocument/2006/math" xmlns:v="urn:schemas-microsoft-com:vml" xmlns:wp14="http://schemas.microsoft.com/office/word/2010/wordprocessingDrawing" xmlns:wp="http://schemas.openxmlformats.org/drawingml/2006/wordprocessingDrawing" xmlns:w10="urn:schemas-microsoft-com:office:word" xmlns:w="http://schemas.openxmlformats.org/wordprocessingml/2006/main" xmlns:w14="http://schemas.microsoft.com/office/word/2010/wordml" xmlns:w15="http://schemas.microsoft.com/office/word/2012/wordml" xmlns:wpg="http://schemas.microsoft.com/office/word/2010/wordprocessingGroup" xmlns:wpi="http://schemas.microsoft.com/office/word/2010/wordprocessingInk" xmlns:wne="http://schemas.microsoft.com/office/word/2006/wordml" xmlns:wps="http://schemas.microsoft.com/office/word/2010/wordprocessingShape" mc:Ignorable="w14 w15 wp14">
+  <w:abstractNum w:abstractNumId="0">
+    <w:nsid w:val="1F1C1D9D"/>
+    <w:multiLevelType w:val="hybridMultilevel"/>
+    <w:tmpl w:val="C6960B00"/>
+    <w:lvl w:ilvl="0" w:tplc="0809000F">
+      <w:start w:val="1"/>
+      <w:numFmt w:val="decimal"/>
+      <w:lvlText w:val="%1."/>
+      <w:lvlJc w:val="left"/>
+      <w:pPr>
+        <w:ind w:left="786" w:hanging="360"/>
+      </w:pPr>
+      <w:rPr>
+        <w:rFonts w:hint="default"/>
+      </w:rPr>
+    </w:lvl>
+    <w:lvl w:ilvl="1" w:tplc="08090019" w:tentative="1">
+      <w:start w:val="1"/>
+      <w:numFmt w:val="lowerLetter"/>
+      <w:lvlText w:val="%2."/>
+      <w:lvlJc w:val="left"/>
+      <w:pPr>
+        <w:ind w:left="1440" w:hanging="360"/>
+      </w:pPr>
+    </w:lvl>
+    <w:lvl w:ilvl="2" w:tplc="0809001B" w:tentative="1">
+      <w:start w:val="1"/>
+      <w:numFmt w:val="lowerRoman"/>
+      <w:lvlText w:val="%3."/>
+      <w:lvlJc w:val="right"/>
+      <w:pPr>
+        <w:ind w:left="2160" w:hanging="180"/>
+      </w:pPr>
+    </w:lvl>
+    <w:lvl w:ilvl="3" w:tplc="0809000F" w:tentative="1">
+      <w:start w:val="1"/>
+      <w:numFmt w:val="decimal"/>
+      <w:lvlText w:val="%4."/>
+      <w:lvlJc w:val="left"/>
+      <w:pPr>
+        <w:ind w:left="2880" w:hanging="360"/>
+      </w:pPr>
+    </w:lvl>
+    <w:lvl w:ilvl="4" w:tplc="08090019" w:tentative="1">
+      <w:start w:val="1"/>
+      <w:numFmt w:val="lowerLetter"/>
+      <w:lvlText w:val="%5."/>
+      <w:lvlJc w:val="left"/>
+      <w:pPr>
+        <w:ind w:left="3600" w:hanging="360"/>
+      </w:pPr>
+    </w:lvl>
+    <w:lvl w:ilvl="5" w:tplc="0809001B" w:tentative="1">
+      <w:start w:val="1"/>
+      <w:numFmt w:val="lowerRoman"/>
+      <w:lvlText w:val="%6."/>
+      <w:lvlJc w:val="right"/>
+      <w:pPr>
+        <w:ind w:left="4320" w:hanging="180"/>
+      </w:pPr>
+    </w:lvl>
+    <w:lvl w:ilvl="6" w:tplc="0809000F" w:tentative="1">
+      <w:start w:val="1"/>
+      <w:numFmt w:val="decimal"/>
+      <w:lvlText w:val="%7."/>
+      <w:lvlJc w:val="left"/>
+      <w:pPr>
+        <w:ind w:left="5040" w:hanging="360"/>
+      </w:pPr>
+    </w:lvl>
+    <w:lvl w:ilvl="7" w:tplc="08090019" w:tentative="1">
+      <w:start w:val="1"/>
+      <w:numFmt w:val="lowerLetter"/>
+      <w:lvlText w:val="%8."/>
+      <w:lvlJc w:val="left"/>
+      <w:pPr>
+        <w:ind w:left="5760" w:hanging="360"/>
+      </w:pPr>
+    </w:lvl>
+    <w:lvl w:ilvl="8" w:tplc="0809001B" w:tentative="1">
+      <w:start w:val="1"/>
+      <w:numFmt w:val="lowerRoman"/>
+      <w:lvlText w:val="%9."/>
+      <w:lvlJc w:val="right"/>
+      <w:pPr>
+        <w:ind w:left="6480" w:hanging="180"/>
+      </w:pPr>
+    </w:lvl>
+  </w:abstractNum>
+  <w:abstractNum w:abstractNumId="1">
+    <w:nsid w:val="504B2545"/>
+    <w:multiLevelType w:val="hybridMultilevel"/>
+    <w:tmpl w:val="00063AD8"/>
+    <w:lvl w:ilvl="0" w:tplc="0809000F">
+      <w:start w:val="1"/>
+      <w:numFmt w:val="decimal"/>
+      <w:lvlText w:val="%1."/>
+      <w:lvlJc w:val="left"/>
+      <w:pPr>
+        <w:ind w:left="720" w:hanging="360"/>
+      </w:pPr>
+      <w:rPr>
+        <w:rFonts w:hint="default"/>
+      </w:rPr>
+    </w:lvl>
+    <w:lvl w:ilvl="1" w:tplc="08090019" w:tentative="1">
+      <w:start w:val="1"/>
+      <w:numFmt w:val="lowerLetter"/>
+      <w:lvlText w:val="%2."/>
+      <w:lvlJc w:val="left"/>
+      <w:pPr>
+        <w:ind w:left="1440" w:hanging="360"/>
+      </w:pPr>
+    </w:lvl>
+    <w:lvl w:ilvl="2" w:tplc="0809001B" w:tentative="1">
+      <w:start w:val="1"/>
+      <w:numFmt w:val="lowerRoman"/>
+      <w:lvlText w:val="%3."/>
+      <w:lvlJc w:val="right"/>
+      <w:pPr>
+        <w:ind w:left="2160" w:hanging="180"/>
+      </w:pPr>
+    </w:lvl>
+    <w:lvl w:ilvl="3" w:tplc="0809000F" w:tentative="1">
+      <w:start w:val="1"/>
+      <w:numFmt w:val="decimal"/>
+      <w:lvlText w:val="%4."/>
+      <w:lvlJc w:val="left"/>
+      <w:pPr>
+        <w:ind w:left="2880" w:hanging="360"/>
+      </w:pPr>
+    </w:lvl>
+    <w:lvl w:ilvl="4" w:tplc="08090019" w:tentative="1">
+      <w:start w:val="1"/>
+      <w:numFmt w:val="lowerLetter"/>
+      <w:lvlText w:val="%5."/>
+      <w:lvlJc w:val="left"/>
+      <w:pPr>
+        <w:ind w:left="3600" w:hanging="360"/>
+      </w:pPr>
+    </w:lvl>
+    <w:lvl w:ilvl="5" w:tplc="0809001B" w:tentative="1">
+      <w:start w:val="1"/>
+      <w:numFmt w:val="lowerRoman"/>
+      <w:lvlText w:val="%6."/>
+      <w:lvlJc w:val="right"/>
+      <w:pPr>
+        <w:ind w:left="4320" w:hanging="180"/>
+      </w:pPr>
+    </w:lvl>
+    <w:lvl w:ilvl="6" w:tplc="0809000F" w:tentative="1">
+      <w:start w:val="1"/>
+      <w:numFmt w:val="decimal"/>
+      <w:lvlText w:val="%7."/>
+      <w:lvlJc w:val="left"/>
+      <w:pPr>
+        <w:ind w:left="5040" w:hanging="360"/>
+      </w:pPr>
+    </w:lvl>
+    <w:lvl w:ilvl="7" w:tplc="08090019" w:tentative="1">
+      <w:start w:val="1"/>
+      <w:numFmt w:val="lowerLetter"/>
+      <w:lvlText w:val="%8."/>
+      <w:lvlJc w:val="left"/>
+      <w:pPr>
+        <w:ind w:left="5760" w:hanging="360"/>
+      </w:pPr>
+    </w:lvl>
+    <w:lvl w:ilvl="8" w:tplc="0809001B" w:tentative="1">
+      <w:start w:val="1"/>
+      <w:numFmt w:val="lowerRoman"/>
+      <w:lvlText w:val="%9."/>
+      <w:lvlJc w:val="right"/>
+      <w:pPr>
+        <w:ind w:left="6480" w:hanging="180"/>
+      </w:pPr>
+    </w:lvl>
+  </w:abstractNum>
+  <w:num w:numId="1">
+    <w:abstractNumId w:val="1"/>
+  </w:num>
+  <w:num w:numId="2">
+    <w:abstractNumId w:val="0"/>
+  </w:num>
+</w:numbering>
 </file>
 
 <file path=word/people.xml><?xml version="1.0" encoding="utf-8"?>
@@ -645,17 +862,18 @@
     <w:lsdException w:name="List Table 6 Colorful Accent 6" w:uiPriority="51"/>
     <w:lsdException w:name="List Table 7 Colorful Accent 6" w:uiPriority="52"/>
   </w:latentStyles>
-  <w:style w:type="paragraph" w:default="1" w:styleId="Standaard">
+  <w:style w:type="paragraph" w:default="1" w:styleId="Normal">
     <w:name w:val="Normal"/>
     <w:qFormat/>
+    <w:rsid w:val="005F259E"/>
   </w:style>
-  <w:style w:type="character" w:default="1" w:styleId="Standaardalinea-lettertype">
+  <w:style w:type="character" w:default="1" w:styleId="DefaultParagraphFont">
     <w:name w:val="Default Paragraph Font"/>
     <w:uiPriority w:val="1"/>
     <w:semiHidden/>
     <w:unhideWhenUsed/>
   </w:style>
-  <w:style w:type="table" w:default="1" w:styleId="Standaardtabel">
+  <w:style w:type="table" w:default="1" w:styleId="TableNormal">
     <w:name w:val="Normal Table"/>
     <w:uiPriority w:val="99"/>
     <w:semiHidden/>
@@ -670,15 +888,15 @@
       </w:tblCellMar>
     </w:tblPr>
   </w:style>
-  <w:style w:type="numbering" w:default="1" w:styleId="Geenlijst">
+  <w:style w:type="numbering" w:default="1" w:styleId="NoList">
     <w:name w:val="No List"/>
     <w:uiPriority w:val="99"/>
     <w:semiHidden/>
     <w:unhideWhenUsed/>
   </w:style>
-  <w:style w:type="character" w:styleId="Verwijzingopmerking">
+  <w:style w:type="character" w:styleId="CommentReference">
     <w:name w:val="annotation reference"/>
-    <w:basedOn w:val="Standaardalinea-lettertype"/>
+    <w:basedOn w:val="DefaultParagraphFont"/>
     <w:uiPriority w:val="99"/>
     <w:semiHidden/>
     <w:unhideWhenUsed/>
@@ -688,10 +906,10 @@
       <w:szCs w:val="16"/>
     </w:rPr>
   </w:style>
-  <w:style w:type="paragraph" w:styleId="Tekstopmerking">
+  <w:style w:type="paragraph" w:styleId="CommentText">
     <w:name w:val="annotation text"/>
-    <w:basedOn w:val="Standaard"/>
-    <w:link w:val="TekstopmerkingChar"/>
+    <w:basedOn w:val="Normal"/>
+    <w:link w:val="CommentTextChar"/>
     <w:uiPriority w:val="99"/>
     <w:semiHidden/>
     <w:unhideWhenUsed/>
@@ -704,10 +922,10 @@
       <w:szCs w:val="20"/>
     </w:rPr>
   </w:style>
-  <w:style w:type="character" w:customStyle="1" w:styleId="TekstopmerkingChar">
-    <w:name w:val="Tekst opmerking Char"/>
-    <w:basedOn w:val="Standaardalinea-lettertype"/>
-    <w:link w:val="Tekstopmerking"/>
+  <w:style w:type="character" w:customStyle="1" w:styleId="CommentTextChar">
+    <w:name w:val="Comment Text Char"/>
+    <w:basedOn w:val="DefaultParagraphFont"/>
+    <w:link w:val="CommentText"/>
     <w:uiPriority w:val="99"/>
     <w:semiHidden/>
     <w:rsid w:val="005D3EF6"/>
@@ -716,11 +934,11 @@
       <w:szCs w:val="20"/>
     </w:rPr>
   </w:style>
-  <w:style w:type="paragraph" w:styleId="Onderwerpvanopmerking">
+  <w:style w:type="paragraph" w:styleId="CommentSubject">
     <w:name w:val="annotation subject"/>
-    <w:basedOn w:val="Tekstopmerking"/>
-    <w:next w:val="Tekstopmerking"/>
-    <w:link w:val="OnderwerpvanopmerkingChar"/>
+    <w:basedOn w:val="CommentText"/>
+    <w:next w:val="CommentText"/>
+    <w:link w:val="CommentSubjectChar"/>
     <w:uiPriority w:val="99"/>
     <w:semiHidden/>
     <w:unhideWhenUsed/>
@@ -730,10 +948,10 @@
       <w:bCs/>
     </w:rPr>
   </w:style>
-  <w:style w:type="character" w:customStyle="1" w:styleId="OnderwerpvanopmerkingChar">
-    <w:name w:val="Onderwerp van opmerking Char"/>
-    <w:basedOn w:val="TekstopmerkingChar"/>
-    <w:link w:val="Onderwerpvanopmerking"/>
+  <w:style w:type="character" w:customStyle="1" w:styleId="CommentSubjectChar">
+    <w:name w:val="Comment Subject Char"/>
+    <w:basedOn w:val="CommentTextChar"/>
+    <w:link w:val="CommentSubject"/>
     <w:uiPriority w:val="99"/>
     <w:semiHidden/>
     <w:rsid w:val="005D3EF6"/>
@@ -744,10 +962,10 @@
       <w:szCs w:val="20"/>
     </w:rPr>
   </w:style>
-  <w:style w:type="paragraph" w:styleId="Ballontekst">
+  <w:style w:type="paragraph" w:styleId="BalloonText">
     <w:name w:val="Balloon Text"/>
-    <w:basedOn w:val="Standaard"/>
-    <w:link w:val="BallontekstChar"/>
+    <w:basedOn w:val="Normal"/>
+    <w:link w:val="BalloonTextChar"/>
     <w:uiPriority w:val="99"/>
     <w:semiHidden/>
     <w:unhideWhenUsed/>
@@ -761,10 +979,10 @@
       <w:szCs w:val="18"/>
     </w:rPr>
   </w:style>
-  <w:style w:type="character" w:customStyle="1" w:styleId="BallontekstChar">
-    <w:name w:val="Ballontekst Char"/>
-    <w:basedOn w:val="Standaardalinea-lettertype"/>
-    <w:link w:val="Ballontekst"/>
+  <w:style w:type="character" w:customStyle="1" w:styleId="BalloonTextChar">
+    <w:name w:val="Balloon Text Char"/>
+    <w:basedOn w:val="DefaultParagraphFont"/>
+    <w:link w:val="BalloonText"/>
     <w:uiPriority w:val="99"/>
     <w:semiHidden/>
     <w:rsid w:val="005D3EF6"/>
@@ -773,6 +991,17 @@
       <w:sz w:val="18"/>
       <w:szCs w:val="18"/>
     </w:rPr>
+  </w:style>
+  <w:style w:type="paragraph" w:styleId="ListParagraph">
+    <w:name w:val="List Paragraph"/>
+    <w:basedOn w:val="Normal"/>
+    <w:uiPriority w:val="34"/>
+    <w:qFormat/>
+    <w:rsid w:val="005F259E"/>
+    <w:pPr>
+      <w:ind w:left="720"/>
+      <w:contextualSpacing/>
+    </w:pPr>
   </w:style>
 </w:styles>
 </file>

</xml_diff>

<commit_message>
Shouldn't this have been committed to the Machine Design branch?
</commit_message>
<xml_diff>
--- a/MachineDesign/Testig-Tudor.docx
+++ b/MachineDesign/Testig-Tudor.docx
@@ -74,9 +74,17 @@
       </w:r>
     </w:p>
     <w:p>
+      <w:commentRangeStart w:id="0"/>
       <w:r>
         <w:t>( Isn’t the partial encasing of the conveyer belt a design decision taken due to reliability? If so we should mention it. )</w:t>
       </w:r>
+      <w:commentRangeEnd w:id="0"/>
+      <w:r>
+        <w:rPr>
+          <w:rStyle w:val="CommentReference"/>
+        </w:rPr>
+        <w:commentReference w:id="0"/>
+      </w:r>
     </w:p>
     <w:p>
       <w:r>
@@ -101,12 +109,21 @@
     </w:p>
     <w:p>
       <w:r>
-        <w:t>3.We define robustness as the fact that the machine does not brake easily. The validation is if the machines state wouldn’t be changed (wouldn’t  break) during : build phase, test phases, simulations, transportation and the end process, all during the period of the project cycle. Then we consider the machine to be robust.</w:t>
-      </w:r>
-    </w:p>
-    <w:p>
-      <w:r>
-        <w:t>(Example were robustness  determined a design decision/ possibly the container?   )</w:t>
+        <w:t>3.We define robustness as the fac</w:t>
+      </w:r>
+      <w:r>
+        <w:t>t that the machine does not break</w:t>
+      </w:r>
+      <w:r>
+        <w:t xml:space="preserve"> easily. The validation is if the machines state wouldn’t be changed (wouldn’t  break) during : build phase, test phases, simulations, transportation and the end process, all during the period of the project cycle. Then we consider the machine to be robust.</w:t>
+      </w:r>
+    </w:p>
+    <w:p>
+      <w:r>
+        <w:t>(Example were robustness</w:t>
+      </w:r>
+      <w:r>
+        <w:t xml:space="preserve"> determined a design decision/ possibly the container?   )</w:t>
       </w:r>
     </w:p>
     <w:p>
@@ -116,7 +133,22 @@
     </w:p>
     <w:p>
       <w:r>
-        <w:t xml:space="preserve">4.We define  user accessibility as the ease in which the user takes the actions required from the machine. The validation is done by checking the compatibility of the design with the user constrains.(I don’t understand  this validations </w:t>
+        <w:t>4.We define</w:t>
+      </w:r>
+      <w:r>
+        <w:t xml:space="preserve"> user accessibility as the ease in which the user takes the actions required from the machine. The validation is done by checking the compatibility of the design with the user constrain</w:t>
+      </w:r>
+      <w:r>
+        <w:t>t</w:t>
+      </w:r>
+      <w:r>
+        <w:t>s.(I do</w:t>
+      </w:r>
+      <w:r>
+        <w:t>n’t understand  this validation</w:t>
+      </w:r>
+      <w:r>
+        <w:t xml:space="preserve"> </w:t>
       </w:r>
       <w:r>
         <w:sym w:font="Wingdings" w:char="F04A"/>
@@ -189,7 +221,13 @@
         <w:pStyle w:val="ListParagraph"/>
       </w:pPr>
       <w:r>
-        <w:t xml:space="preserve">Answer to 1 is nothing, we have nothing planed for testing. </w:t>
+        <w:t>Answer to 1 is nothing, we have nothing plan</w:t>
+      </w:r>
+      <w:r>
+        <w:t>n</w:t>
+      </w:r>
+      <w:r>
+        <w:t xml:space="preserve">ed for testing. </w:t>
       </w:r>
     </w:p>
     <w:p>
@@ -199,13 +237,15 @@
       <w:r>
         <w:t>Answer to 2 is that we tested the sensors, motors and the conveyer belt.</w:t>
       </w:r>
+      <w:bookmarkStart w:id="1" w:name="_GoBack"/>
+      <w:bookmarkEnd w:id="1"/>
     </w:p>
     <w:p>
       <w:r>
         <w:rPr>
           <w:rStyle w:val="CommentReference"/>
         </w:rPr>
-        <w:commentReference w:id="0"/>
+        <w:commentReference w:id="2"/>
       </w:r>
     </w:p>
     <w:p/>
@@ -226,10 +266,7 @@
       </w:r>
     </w:p>
     <w:p/>
-    <w:p>
-      <w:bookmarkStart w:id="1" w:name="_GoBack"/>
-      <w:bookmarkEnd w:id="1"/>
-    </w:p>
+    <w:p/>
     <w:sectPr>
       <w:pgSz w:w="11906" w:h="16838"/>
       <w:pgMar w:top="1440" w:right="1440" w:bottom="1440" w:left="1440" w:header="708" w:footer="708" w:gutter="0"/>
@@ -242,7 +279,23 @@
 
 <file path=word/comments.xml><?xml version="1.0" encoding="utf-8"?>
 <w:comments xmlns:wpc="http://schemas.microsoft.com/office/word/2010/wordprocessingCanvas" xmlns:mc="http://schemas.openxmlformats.org/markup-compatibility/2006" xmlns:o="urn:schemas-microsoft-com:office:office" xmlns:r="http://schemas.openxmlformats.org/officeDocument/2006/relationships" xmlns:m="http://schemas.openxmlformats.org/officeDocument/2006/math" xmlns:v="urn:schemas-microsoft-com:vml" xmlns:wp14="http://schemas.microsoft.com/office/word/2010/wordprocessingDrawing" xmlns:wp="http://schemas.openxmlformats.org/drawingml/2006/wordprocessingDrawing" xmlns:w10="urn:schemas-microsoft-com:office:word" xmlns:w="http://schemas.openxmlformats.org/wordprocessingml/2006/main" xmlns:w14="http://schemas.microsoft.com/office/word/2010/wordml" xmlns:w15="http://schemas.microsoft.com/office/word/2012/wordml" xmlns:wpg="http://schemas.microsoft.com/office/word/2010/wordprocessingGroup" xmlns:wpi="http://schemas.microsoft.com/office/word/2010/wordprocessingInk" xmlns:wne="http://schemas.microsoft.com/office/word/2006/wordml" xmlns:wps="http://schemas.microsoft.com/office/word/2010/wordprocessingShape" mc:Ignorable="w14 w15 wp14">
-  <w:comment w:id="0" w:author="Keet, M." w:date="2015-02-27T17:50:00Z" w:initials="KM">
+  <w:comment w:id="0" w:author="Phung, D.T." w:date="2015-03-03T20:53:00Z" w:initials="PD">
+    <w:p>
+      <w:pPr>
+        <w:pStyle w:val="CommentText"/>
+      </w:pPr>
+      <w:r>
+        <w:rPr>
+          <w:rStyle w:val="CommentReference"/>
+        </w:rPr>
+        <w:annotationRef/>
+      </w:r>
+      <w:r>
+        <w:t>I believe that at one point, the conveyor belt or the surrounding area had to be modified, because the discs weren’t transported horizontally, but diagonally. This caused the other coloured disc to fall into the tray where it wasn’t supposed to be stored.</w:t>
+      </w:r>
+    </w:p>
+  </w:comment>
+  <w:comment w:id="2" w:author="Keet, M." w:date="2015-02-27T17:50:00Z" w:initials="KM">
     <w:p>
       <w:pPr>
         <w:pStyle w:val="CommentText"/>
@@ -271,6 +324,7 @@
 
 <file path=word/commentsExtended.xml><?xml version="1.0" encoding="utf-8"?>
 <w15:commentsEx xmlns:wpc="http://schemas.microsoft.com/office/word/2010/wordprocessingCanvas" xmlns:mc="http://schemas.openxmlformats.org/markup-compatibility/2006" xmlns:o="urn:schemas-microsoft-com:office:office" xmlns:r="http://schemas.openxmlformats.org/officeDocument/2006/relationships" xmlns:m="http://schemas.openxmlformats.org/officeDocument/2006/math" xmlns:v="urn:schemas-microsoft-com:vml" xmlns:wp14="http://schemas.microsoft.com/office/word/2010/wordprocessingDrawing" xmlns:wp="http://schemas.openxmlformats.org/drawingml/2006/wordprocessingDrawing" xmlns:w10="urn:schemas-microsoft-com:office:word" xmlns:w="http://schemas.openxmlformats.org/wordprocessingml/2006/main" xmlns:w14="http://schemas.microsoft.com/office/word/2010/wordml" xmlns:w15="http://schemas.microsoft.com/office/word/2012/wordml" xmlns:wpg="http://schemas.microsoft.com/office/word/2010/wordprocessingGroup" xmlns:wpi="http://schemas.microsoft.com/office/word/2010/wordprocessingInk" xmlns:wne="http://schemas.microsoft.com/office/word/2006/wordml" xmlns:wps="http://schemas.microsoft.com/office/word/2010/wordprocessingShape" mc:Ignorable="w14 w15 wp14">
+  <w15:commentEx w15:paraId="110ECF87" w15:done="0"/>
   <w15:commentEx w15:paraId="2545C8DE" w15:done="0"/>
 </w15:commentsEx>
 </file>
@@ -466,6 +520,9 @@
 
 <file path=word/people.xml><?xml version="1.0" encoding="utf-8"?>
 <w15:people xmlns:wpc="http://schemas.microsoft.com/office/word/2010/wordprocessingCanvas" xmlns:mc="http://schemas.openxmlformats.org/markup-compatibility/2006" xmlns:o="urn:schemas-microsoft-com:office:office" xmlns:r="http://schemas.openxmlformats.org/officeDocument/2006/relationships" xmlns:m="http://schemas.openxmlformats.org/officeDocument/2006/math" xmlns:v="urn:schemas-microsoft-com:vml" xmlns:wp14="http://schemas.microsoft.com/office/word/2010/wordprocessingDrawing" xmlns:wp="http://schemas.openxmlformats.org/drawingml/2006/wordprocessingDrawing" xmlns:w10="urn:schemas-microsoft-com:office:word" xmlns:w="http://schemas.openxmlformats.org/wordprocessingml/2006/main" xmlns:w14="http://schemas.microsoft.com/office/word/2010/wordml" xmlns:w15="http://schemas.microsoft.com/office/word/2012/wordml" xmlns:wpg="http://schemas.microsoft.com/office/word/2010/wordprocessingGroup" xmlns:wpi="http://schemas.microsoft.com/office/word/2010/wordprocessingInk" xmlns:wne="http://schemas.microsoft.com/office/word/2006/wordml" xmlns:wps="http://schemas.microsoft.com/office/word/2010/wordprocessingShape" mc:Ignorable="w14 w15 wp14">
+  <w15:person w15:author="Phung, D.T.">
+    <w15:presenceInfo w15:providerId="AD" w15:userId="S-1-5-21-1895577662-1677200029-1617787245-945623"/>
+  </w15:person>
   <w15:person w15:author="Keet, M.">
     <w15:presenceInfo w15:providerId="AD" w15:userId="S-1-5-21-1895577662-1677200029-1617787245-940450"/>
   </w15:person>

</xml_diff>